<commit_message>
Changed normalization to zero mean, unit variance
</commit_message>
<xml_diff>
--- a/SURFsara_setup_for_project_Delivered.docx
+++ b/SURFsara_setup_for_project_Delivered.docx
@@ -6,8 +6,6 @@
       <w:pPr>
         <w:pStyle w:val="Standard"/>
       </w:pPr>
-      <w:bookmarkStart w:id="0" w:name="_GoBack"/>
-      <w:bookmarkEnd w:id="0"/>
       <w:r>
         <w:rPr>
           <w:rFonts w:ascii="Arial" w:hAnsi="Arial"/>
@@ -19,26 +17,7 @@
           <w:rFonts w:ascii="Arial" w:hAnsi="Arial"/>
         </w:rPr>
         <w:br/>
-      </w:r>
-      <w:r>
-        <w:rPr>
-          <w:rFonts w:ascii="Arial" w:hAnsi="Arial"/>
-        </w:rPr>
-        <w:t>(</w:t>
-      </w:r>
-      <w:proofErr w:type="spellStart"/>
-      <w:r>
-        <w:rPr>
-          <w:rFonts w:ascii="Arial" w:hAnsi="Arial"/>
-        </w:rPr>
-        <w:t>howto</w:t>
-      </w:r>
-      <w:proofErr w:type="spellEnd"/>
-      <w:r>
-        <w:rPr>
-          <w:rFonts w:ascii="Arial" w:hAnsi="Arial"/>
-        </w:rPr>
-        <w:t xml:space="preserve">: </w:t>
+        <w:t xml:space="preserve">(howto: </w:t>
       </w:r>
       <w:hyperlink r:id="rId7" w:history="1">
         <w:r>
@@ -97,19 +76,11 @@
           <w:rFonts w:ascii="Arial" w:hAnsi="Arial"/>
         </w:rPr>
       </w:pPr>
-      <w:proofErr w:type="spellStart"/>
-      <w:r>
-        <w:rPr>
-          <w:rFonts w:ascii="Arial" w:hAnsi="Arial"/>
-        </w:rPr>
-        <w:t>winSCP</w:t>
-      </w:r>
-      <w:proofErr w:type="spellEnd"/>
-      <w:r>
-        <w:rPr>
-          <w:rFonts w:ascii="Arial" w:hAnsi="Arial"/>
-        </w:rPr>
-        <w:t xml:space="preserve"> for file transfer and remote editing of files (germonda@cartesius.surfsara.nl)</w:t>
+      <w:r>
+        <w:rPr>
+          <w:rFonts w:ascii="Arial" w:hAnsi="Arial"/>
+        </w:rPr>
+        <w:t>winSCP for file transfer and remote editing of files (germonda@cartesius.surfsara.nl)</w:t>
       </w:r>
     </w:p>
     <w:p>
@@ -149,38 +120,18 @@
         <w:rPr>
           <w:rFonts w:ascii="Arial" w:hAnsi="Arial"/>
         </w:rPr>
-        <w:t>Install required</w:t>
-      </w:r>
-      <w:r>
-        <w:rPr>
-          <w:rFonts w:ascii="Arial" w:hAnsi="Arial"/>
-        </w:rPr>
-        <w:t xml:space="preserve"> python packages</w:t>
-      </w:r>
-    </w:p>
-    <w:p>
-      <w:pPr>
-        <w:pStyle w:val="Standard"/>
-      </w:pPr>
-      <w:r>
-        <w:rPr>
-          <w:rFonts w:ascii="Arial" w:hAnsi="Arial"/>
-        </w:rPr>
-        <w:t>(</w:t>
-      </w:r>
-      <w:proofErr w:type="spellStart"/>
-      <w:r>
-        <w:rPr>
-          <w:rFonts w:ascii="Arial" w:hAnsi="Arial"/>
-        </w:rPr>
-        <w:t>howto</w:t>
-      </w:r>
-      <w:proofErr w:type="spellEnd"/>
-      <w:r>
-        <w:rPr>
-          <w:rFonts w:ascii="Arial" w:hAnsi="Arial"/>
-        </w:rPr>
-        <w:t xml:space="preserve">: </w:t>
+        <w:t>Install required python packages</w:t>
+      </w:r>
+    </w:p>
+    <w:p>
+      <w:pPr>
+        <w:pStyle w:val="Standard"/>
+      </w:pPr>
+      <w:r>
+        <w:rPr>
+          <w:rFonts w:ascii="Arial" w:hAnsi="Arial"/>
+        </w:rPr>
+        <w:t xml:space="preserve">(howto: </w:t>
       </w:r>
       <w:hyperlink r:id="rId9" w:history="1">
         <w:r>
@@ -209,41 +160,14 @@
         <w:rPr>
           <w:rFonts w:ascii="Arial" w:hAnsi="Arial"/>
         </w:rPr>
-        <w:t xml:space="preserve">For reading </w:t>
-      </w:r>
-      <w:proofErr w:type="spellStart"/>
-      <w:r>
-        <w:rPr>
-          <w:rFonts w:ascii="Arial" w:hAnsi="Arial"/>
-        </w:rPr>
-        <w:t>Nifti</w:t>
-      </w:r>
-      <w:proofErr w:type="spellEnd"/>
-      <w:r>
-        <w:rPr>
-          <w:rFonts w:ascii="Arial" w:hAnsi="Arial"/>
-        </w:rPr>
-        <w:t xml:space="preserve"> files</w:t>
+        <w:t>For reading Nifti files</w:t>
       </w:r>
       <w:r>
         <w:rPr>
           <w:rFonts w:ascii="Arial" w:hAnsi="Arial"/>
         </w:rPr>
         <w:br/>
-      </w:r>
-      <w:proofErr w:type="spellStart"/>
-      <w:r>
-        <w:rPr>
-          <w:rFonts w:ascii="Arial" w:hAnsi="Arial"/>
-        </w:rPr>
-        <w:t>nibabel</w:t>
-      </w:r>
-      <w:proofErr w:type="spellEnd"/>
-      <w:r>
-        <w:rPr>
-          <w:rFonts w:ascii="Arial" w:hAnsi="Arial"/>
-        </w:rPr>
-        <w:t xml:space="preserve"> (</w:t>
+        <w:t>nibabel (</w:t>
       </w:r>
       <w:hyperlink r:id="rId10" w:history="1">
         <w:r>
@@ -272,41 +196,14 @@
         <w:rPr>
           <w:rFonts w:ascii="Arial" w:hAnsi="Arial"/>
         </w:rPr>
-        <w:t xml:space="preserve">Layer Upscale2D requires </w:t>
-      </w:r>
-      <w:proofErr w:type="spellStart"/>
-      <w:r>
-        <w:rPr>
-          <w:rFonts w:ascii="Arial" w:hAnsi="Arial"/>
-        </w:rPr>
-        <w:t>lasagne</w:t>
-      </w:r>
-      <w:proofErr w:type="spellEnd"/>
-      <w:r>
-        <w:rPr>
-          <w:rFonts w:ascii="Arial" w:hAnsi="Arial"/>
-        </w:rPr>
-        <w:t xml:space="preserve"> 0.2</w:t>
+        <w:t>Layer Upscale2D requires lasagne 0.2</w:t>
       </w:r>
       <w:r>
         <w:rPr>
           <w:rFonts w:ascii="Arial" w:hAnsi="Arial"/>
         </w:rPr>
         <w:br/>
-      </w:r>
-      <w:proofErr w:type="spellStart"/>
-      <w:r>
-        <w:rPr>
-          <w:rFonts w:ascii="Arial" w:hAnsi="Arial"/>
-        </w:rPr>
-        <w:t>lasagne</w:t>
-      </w:r>
-      <w:proofErr w:type="spellEnd"/>
-      <w:r>
-        <w:rPr>
-          <w:rFonts w:ascii="Arial" w:hAnsi="Arial"/>
-        </w:rPr>
-        <w:t xml:space="preserve"> 0.2 (</w:t>
+        <w:t>lasagne 0.2 (</w:t>
       </w:r>
       <w:hyperlink r:id="rId11" w:history="1">
         <w:r>
@@ -322,7 +219,7 @@
         </w:rPr>
         <w:t xml:space="preserve"> from </w:t>
       </w:r>
-      <w:hyperlink r:id="rId12" w:history="1">
+      <w:hyperlink r:id="rId12" w:anchor="bleeding-edge-version" w:history="1">
         <w:r>
           <w:rPr>
             <w:rFonts w:ascii="Arial" w:hAnsi="Arial"/>
@@ -345,53 +242,18 @@
           <w:numId w:val="2"/>
         </w:numPr>
       </w:pPr>
-      <w:proofErr w:type="spellStart"/>
-      <w:r>
-        <w:rPr>
-          <w:rFonts w:ascii="Arial" w:hAnsi="Arial"/>
-        </w:rPr>
-        <w:t>Lasagne</w:t>
-      </w:r>
-      <w:proofErr w:type="spellEnd"/>
-      <w:r>
-        <w:rPr>
-          <w:rFonts w:ascii="Arial" w:hAnsi="Arial"/>
-        </w:rPr>
-        <w:t xml:space="preserve"> 0.2 requires </w:t>
-      </w:r>
-      <w:proofErr w:type="spellStart"/>
-      <w:r>
-        <w:rPr>
-          <w:rFonts w:ascii="Arial" w:hAnsi="Arial"/>
-        </w:rPr>
-        <w:t>Theano</w:t>
-      </w:r>
-      <w:proofErr w:type="spellEnd"/>
-      <w:r>
-        <w:rPr>
-          <w:rFonts w:ascii="Arial" w:hAnsi="Arial"/>
-        </w:rPr>
-        <w:t xml:space="preserve"> 0.9</w:t>
+      <w:r>
+        <w:rPr>
+          <w:rFonts w:ascii="Arial" w:hAnsi="Arial"/>
+        </w:rPr>
+        <w:t>Lasagne 0.2 requires Theano 0.9</w:t>
       </w:r>
       <w:r>
         <w:rPr>
           <w:rFonts w:ascii="Arial" w:hAnsi="Arial"/>
         </w:rPr>
         <w:br/>
-      </w:r>
-      <w:proofErr w:type="spellStart"/>
-      <w:r>
-        <w:rPr>
-          <w:rFonts w:ascii="Arial" w:hAnsi="Arial"/>
-        </w:rPr>
-        <w:t>theano</w:t>
-      </w:r>
-      <w:proofErr w:type="spellEnd"/>
-      <w:r>
-        <w:rPr>
-          <w:rFonts w:ascii="Arial" w:hAnsi="Arial"/>
-        </w:rPr>
-        <w:t xml:space="preserve"> 0.9 (</w:t>
+        <w:t>theano 0.9 (</w:t>
       </w:r>
       <w:hyperlink r:id="rId13" w:history="1">
         <w:r>
@@ -419,19 +281,11 @@
           <w:rFonts w:ascii="Arial" w:hAnsi="Arial"/>
         </w:rPr>
       </w:pPr>
-      <w:proofErr w:type="spellStart"/>
-      <w:r>
-        <w:rPr>
-          <w:rFonts w:ascii="Arial" w:hAnsi="Arial"/>
-        </w:rPr>
-        <w:t>Medpy</w:t>
-      </w:r>
-      <w:proofErr w:type="spellEnd"/>
-      <w:r>
-        <w:rPr>
-          <w:rFonts w:ascii="Arial" w:hAnsi="Arial"/>
-        </w:rPr>
-        <w:t xml:space="preserve"> (https://pypi.python.org/pypi/MedPy)</w:t>
+      <w:r>
+        <w:rPr>
+          <w:rFonts w:ascii="Arial" w:hAnsi="Arial"/>
+        </w:rPr>
+        <w:t>Medpy (https://pypi.python.org/pypi/MedPy)</w:t>
       </w:r>
     </w:p>
     <w:p>
@@ -660,18 +514,8 @@
           <w:sz w:val="22"/>
           <w:szCs w:val="22"/>
         </w:rPr>
-        <w:t xml:space="preserve">#SBATCH -p </w:t>
-      </w:r>
-      <w:proofErr w:type="spellStart"/>
-      <w:r>
-        <w:rPr>
-          <w:rFonts w:ascii="Consolas" w:eastAsia="Consolas" w:hAnsi="Consolas" w:cs="Consolas"/>
-          <w:sz w:val="22"/>
-          <w:szCs w:val="22"/>
-        </w:rPr>
-        <w:t>gpu</w:t>
-      </w:r>
-      <w:proofErr w:type="spellEnd"/>
+        <w:t>#SBATCH -p gpu</w:t>
+      </w:r>
     </w:p>
     <w:p>
       <w:pPr>
@@ -734,15 +578,7 @@
           <w:sz w:val="22"/>
           <w:szCs w:val="22"/>
         </w:rPr>
-        <w:t>module</w:t>
-      </w:r>
-      <w:r>
-        <w:rPr>
-          <w:rFonts w:ascii="Consolas" w:eastAsia="Consolas" w:hAnsi="Consolas" w:cs="Consolas"/>
-          <w:sz w:val="22"/>
-          <w:szCs w:val="22"/>
-        </w:rPr>
-        <w:t xml:space="preserve"> load python/2.7.9</w:t>
+        <w:t>module load python/2.7.9</w:t>
       </w:r>
     </w:p>
     <w:p>
@@ -795,25 +631,7 @@
           <w:sz w:val="22"/>
           <w:szCs w:val="22"/>
         </w:rPr>
-        <w:t xml:space="preserve">module load </w:t>
-      </w:r>
-      <w:proofErr w:type="spellStart"/>
-      <w:r>
-        <w:rPr>
-          <w:rFonts w:ascii="Consolas" w:eastAsia="Consolas" w:hAnsi="Consolas" w:cs="Consolas"/>
-          <w:sz w:val="22"/>
-          <w:szCs w:val="22"/>
-        </w:rPr>
-        <w:t>cuda</w:t>
-      </w:r>
-      <w:proofErr w:type="spellEnd"/>
-      <w:r>
-        <w:rPr>
-          <w:rFonts w:ascii="Consolas" w:eastAsia="Consolas" w:hAnsi="Consolas" w:cs="Consolas"/>
-          <w:sz w:val="22"/>
-          <w:szCs w:val="22"/>
-        </w:rPr>
-        <w:t>/8.0.44</w:t>
+        <w:t>module load cuda/8.0.44</w:t>
       </w:r>
     </w:p>
     <w:p>
@@ -866,25 +684,7 @@
           <w:sz w:val="22"/>
           <w:szCs w:val="22"/>
         </w:rPr>
-        <w:t xml:space="preserve">module load </w:t>
-      </w:r>
-      <w:proofErr w:type="spellStart"/>
-      <w:r>
-        <w:rPr>
-          <w:rFonts w:ascii="Consolas" w:eastAsia="Consolas" w:hAnsi="Consolas" w:cs="Consolas"/>
-          <w:sz w:val="22"/>
-          <w:szCs w:val="22"/>
-        </w:rPr>
-        <w:t>cudnn</w:t>
-      </w:r>
-      <w:proofErr w:type="spellEnd"/>
-      <w:r>
-        <w:rPr>
-          <w:rFonts w:ascii="Consolas" w:eastAsia="Consolas" w:hAnsi="Consolas" w:cs="Consolas"/>
-          <w:sz w:val="22"/>
-          <w:szCs w:val="22"/>
-        </w:rPr>
-        <w:t>/8.0-v5.1</w:t>
+        <w:t>module load cudnn/8.0-v5.1</w:t>
       </w:r>
     </w:p>
     <w:p>
@@ -937,25 +737,7 @@
           <w:sz w:val="22"/>
           <w:szCs w:val="22"/>
         </w:rPr>
-        <w:t xml:space="preserve">module load </w:t>
-      </w:r>
-      <w:proofErr w:type="spellStart"/>
-      <w:r>
-        <w:rPr>
-          <w:rFonts w:ascii="Consolas" w:eastAsia="Consolas" w:hAnsi="Consolas" w:cs="Consolas"/>
-          <w:sz w:val="22"/>
-          <w:szCs w:val="22"/>
-        </w:rPr>
-        <w:t>gcc</w:t>
-      </w:r>
-      <w:proofErr w:type="spellEnd"/>
-      <w:r>
-        <w:rPr>
-          <w:rFonts w:ascii="Consolas" w:eastAsia="Consolas" w:hAnsi="Consolas" w:cs="Consolas"/>
-          <w:sz w:val="22"/>
-          <w:szCs w:val="22"/>
-        </w:rPr>
-        <w:t>/4.9.2</w:t>
+        <w:t>module load gcc/4.9.2</w:t>
       </w:r>
     </w:p>
     <w:p>
@@ -1103,23 +885,13 @@
         <w:pStyle w:val="Standard"/>
         <w:autoSpaceDE w:val="0"/>
       </w:pPr>
-      <w:proofErr w:type="spellStart"/>
       <w:r>
         <w:rPr>
           <w:rFonts w:ascii="Consolas" w:eastAsia="Consolas" w:hAnsi="Consolas" w:cs="Consolas"/>
           <w:sz w:val="22"/>
           <w:szCs w:val="22"/>
         </w:rPr>
-        <w:t>srun</w:t>
-      </w:r>
-      <w:proofErr w:type="spellEnd"/>
-      <w:r>
-        <w:rPr>
-          <w:rFonts w:ascii="Consolas" w:eastAsia="Consolas" w:hAnsi="Consolas" w:cs="Consolas"/>
-          <w:sz w:val="22"/>
-          <w:szCs w:val="22"/>
-        </w:rPr>
-        <w:t xml:space="preserve"> python2 main.py</w:t>
+        <w:t>srun python2 main.py</w:t>
       </w:r>
     </w:p>
     <w:p>
@@ -1131,6 +903,28 @@
           <w:szCs w:val="24"/>
         </w:rPr>
       </w:pPr>
+    </w:p>
+    <w:p>
+      <w:pPr>
+        <w:pStyle w:val="PreformattedText"/>
+        <w:rPr>
+          <w:b/>
+          <w:color w:val="000000"/>
+          <w:sz w:val="24"/>
+          <w:szCs w:val="24"/>
+        </w:rPr>
+      </w:pPr>
+      <w:r>
+        <w:rPr>
+          <w:b/>
+          <w:color w:val="000000"/>
+          <w:sz w:val="24"/>
+          <w:szCs w:val="24"/>
+        </w:rPr>
+        <w:t>Useful functions:</w:t>
+      </w:r>
+      <w:bookmarkStart w:id="0" w:name="_GoBack"/>
+      <w:bookmarkEnd w:id="0"/>
     </w:p>
     <w:p>
       <w:pPr>
@@ -1177,111 +971,68 @@
         <w:rPr>
           <w:rFonts w:ascii="Arial" w:hAnsi="Arial"/>
         </w:rPr>
-        <w:t xml:space="preserve">&gt; </w:t>
-      </w:r>
-      <w:proofErr w:type="spellStart"/>
-      <w:r>
-        <w:rPr>
-          <w:rFonts w:ascii="Arial" w:hAnsi="Arial"/>
-        </w:rPr>
-        <w:t>sbatch</w:t>
-      </w:r>
-      <w:proofErr w:type="spellEnd"/>
-      <w:r>
-        <w:rPr>
-          <w:rFonts w:ascii="Arial" w:hAnsi="Arial"/>
-        </w:rPr>
-        <w:t xml:space="preserve"> run_script.sh</w:t>
-      </w:r>
-    </w:p>
-    <w:p>
-      <w:pPr>
-        <w:pStyle w:val="Standard"/>
-        <w:rPr>
-          <w:rFonts w:ascii="Arial" w:hAnsi="Arial"/>
-        </w:rPr>
-      </w:pPr>
-      <w:r>
-        <w:rPr>
-          <w:rFonts w:ascii="Arial" w:hAnsi="Arial"/>
-        </w:rPr>
-        <w:t xml:space="preserve">&gt; </w:t>
-      </w:r>
-      <w:proofErr w:type="spellStart"/>
-      <w:r>
-        <w:rPr>
-          <w:rFonts w:ascii="Arial" w:hAnsi="Arial"/>
-        </w:rPr>
-        <w:t>squeue</w:t>
-      </w:r>
-      <w:proofErr w:type="spellEnd"/>
-      <w:r>
-        <w:rPr>
-          <w:rFonts w:ascii="Arial" w:hAnsi="Arial"/>
-        </w:rPr>
-        <w:t xml:space="preserve"> -u </w:t>
-      </w:r>
-      <w:proofErr w:type="spellStart"/>
-      <w:r>
-        <w:rPr>
-          <w:rFonts w:ascii="Arial" w:hAnsi="Arial"/>
-        </w:rPr>
-        <w:t>germonda</w:t>
-      </w:r>
-      <w:proofErr w:type="spellEnd"/>
-    </w:p>
-    <w:p>
-      <w:pPr>
-        <w:pStyle w:val="Standard"/>
-        <w:rPr>
-          <w:rFonts w:ascii="Arial" w:hAnsi="Arial"/>
-        </w:rPr>
-      </w:pPr>
-      <w:r>
-        <w:rPr>
-          <w:rFonts w:ascii="Arial" w:hAnsi="Arial"/>
-        </w:rPr>
-        <w:t xml:space="preserve">&gt; </w:t>
-      </w:r>
-      <w:proofErr w:type="spellStart"/>
-      <w:r>
-        <w:rPr>
-          <w:rFonts w:ascii="Arial" w:hAnsi="Arial"/>
-        </w:rPr>
-        <w:t>scancel</w:t>
-      </w:r>
-      <w:proofErr w:type="spellEnd"/>
-      <w:r>
-        <w:rPr>
-          <w:rFonts w:ascii="Arial" w:hAnsi="Arial"/>
-        </w:rPr>
-        <w:t xml:space="preserve"> </w:t>
-      </w:r>
-      <w:proofErr w:type="spellStart"/>
-      <w:r>
-        <w:rPr>
-          <w:rFonts w:ascii="Arial" w:hAnsi="Arial"/>
-        </w:rPr>
-        <w:t>jobid</w:t>
-      </w:r>
-      <w:proofErr w:type="spellEnd"/>
-    </w:p>
-    <w:p>
-      <w:pPr>
-        <w:pStyle w:val="Standard"/>
-        <w:rPr>
-          <w:rFonts w:ascii="Arial" w:hAnsi="Arial"/>
-        </w:rPr>
-      </w:pPr>
-    </w:p>
-    <w:p>
-      <w:pPr>
-        <w:pStyle w:val="Standard"/>
-      </w:pPr>
-      <w:r>
-        <w:rPr>
-          <w:rFonts w:ascii="Arial" w:hAnsi="Arial"/>
-        </w:rPr>
+        <w:t>&gt; sbatch run_script.sh</w:t>
+      </w:r>
+    </w:p>
+    <w:p>
+      <w:pPr>
+        <w:pStyle w:val="Standard"/>
+        <w:rPr>
+          <w:rFonts w:ascii="Arial" w:hAnsi="Arial"/>
+        </w:rPr>
+      </w:pPr>
+      <w:r>
+        <w:rPr>
+          <w:rFonts w:ascii="Arial" w:hAnsi="Arial"/>
+        </w:rPr>
+        <w:t>&gt; squeue -u germonda</w:t>
+      </w:r>
+    </w:p>
+    <w:p>
+      <w:pPr>
+        <w:pStyle w:val="Standard"/>
+        <w:rPr>
+          <w:rFonts w:ascii="Arial" w:hAnsi="Arial"/>
+        </w:rPr>
+      </w:pPr>
+      <w:r>
+        <w:rPr>
+          <w:rFonts w:ascii="Arial" w:hAnsi="Arial"/>
+        </w:rPr>
+        <w:t>&gt; scancel jobid</w:t>
+      </w:r>
+    </w:p>
+    <w:p>
+      <w:pPr>
+        <w:pStyle w:val="Standard"/>
+        <w:rPr>
+          <w:rFonts w:ascii="Arial" w:hAnsi="Arial"/>
+        </w:rPr>
+      </w:pPr>
+      <w:r>
+        <w:rPr>
+          <w:rFonts w:ascii="Arial" w:hAnsi="Arial"/>
+        </w:rPr>
+        <w:t>&gt; tail -f slurm-jobid.out</w:t>
+      </w:r>
+    </w:p>
+    <w:p>
+      <w:pPr>
+        <w:pStyle w:val="Standard"/>
+        <w:rPr>
+          <w:rFonts w:ascii="Arial" w:hAnsi="Arial"/>
+        </w:rPr>
+      </w:pPr>
+    </w:p>
+    <w:p>
+      <w:pPr>
+        <w:pStyle w:val="Standard"/>
+      </w:pPr>
+      <w:r>
+        <w:rPr>
+          <w:rFonts w:ascii="Arial" w:hAnsi="Arial"/>
+        </w:rPr>
+        <w:lastRenderedPageBreak/>
         <w:t>Accounting (</w:t>
       </w:r>
       <w:hyperlink r:id="rId15" w:history="1">
@@ -1307,16 +1058,8 @@
         <w:rPr>
           <w:rFonts w:ascii="Arial" w:hAnsi="Arial"/>
         </w:rPr>
-        <w:t xml:space="preserve">&gt; </w:t>
-      </w:r>
-      <w:proofErr w:type="spellStart"/>
-      <w:r>
-        <w:rPr>
-          <w:rFonts w:ascii="Arial" w:hAnsi="Arial"/>
-        </w:rPr>
-        <w:t>accinfo</w:t>
-      </w:r>
-      <w:proofErr w:type="spellEnd"/>
+        <w:t>&gt; accinfo</w:t>
+      </w:r>
     </w:p>
     <w:sectPr>
       <w:headerReference w:type="default" r:id="rId16"/>
@@ -1373,7 +1116,7 @@
 <w:hdr xmlns:wpc="http://schemas.microsoft.com/office/word/2010/wordprocessingCanvas" xmlns:cx="http://schemas.microsoft.com/office/drawing/2014/chartex" xmlns:cx1="http://schemas.microsoft.com/office/drawing/2015/9/8/chartex" xmlns:cx2="http://schemas.microsoft.com/office/drawing/2015/10/21/chartex" xmlns:cx3="http://schemas.microsoft.com/office/drawing/2016/5/9/chartex" xmlns:cx4="http://schemas.microsoft.com/office/drawing/2016/5/10/chartex" xmlns:cx5="http://schemas.microsoft.com/office/drawing/2016/5/11/chartex" xmlns:cx6="http://schemas.microsoft.com/office/drawing/2016/5/12/chartex" xmlns:cx7="http://schemas.microsoft.com/office/drawing/2016/5/13/chartex" xmlns:cx8="http://schemas.microsoft.com/office/drawing/2016/5/14/chartex" xmlns:mc="http://schemas.openxmlformats.org/markup-compatibility/2006" xmlns:aink="http://schemas.microsoft.com/office/drawing/2016/ink" xmlns:o="urn:schemas-microsoft-com:office:office" xmlns:r="http://schemas.openxmlformats.org/officeDocument/2006/relationships" xmlns:m="http://schemas.openxmlformats.org/officeDocument/2006/math" xmlns:v="urn:schemas-microsoft-com:vml" xmlns:wp14="http://schemas.microsoft.com/office/word/2010/wordprocessingDrawing" xmlns:wp="http://schemas.openxmlformats.org/drawingml/2006/wordprocessingDrawing" xmlns:w10="urn:schemas-microsoft-com:office:word" xmlns:w="http://schemas.openxmlformats.org/wordprocessingml/2006/main" xmlns:w14="http://schemas.microsoft.com/office/word/2010/wordml" xmlns:w15="http://schemas.microsoft.com/office/word/2012/wordml" xmlns:w16se="http://schemas.microsoft.com/office/word/2015/wordml/symex" xmlns:wpg="http://schemas.microsoft.com/office/word/2010/wordprocessingGroup" xmlns:wpi="http://schemas.microsoft.com/office/word/2010/wordprocessingInk" xmlns:wne="http://schemas.microsoft.com/office/word/2006/wordml" xmlns:wps="http://schemas.microsoft.com/office/word/2010/wordprocessingShape" mc:Ignorable="w14 w15 w16se wp14">
   <w:p>
     <w:pPr>
-      <w:pStyle w:val="Koptekst"/>
+      <w:pStyle w:val="Header"/>
       <w:rPr>
         <w:rFonts w:ascii="Arial" w:hAnsi="Arial"/>
         <w:b/>
@@ -1390,29 +1133,7 @@
         <w:sz w:val="30"/>
         <w:szCs w:val="30"/>
       </w:rPr>
-      <w:t xml:space="preserve">Windows setup for batch jobs on </w:t>
-    </w:r>
-    <w:proofErr w:type="spellStart"/>
-    <w:r>
-      <w:rPr>
-        <w:rFonts w:ascii="Arial" w:hAnsi="Arial"/>
-        <w:b/>
-        <w:bCs/>
-        <w:sz w:val="30"/>
-        <w:szCs w:val="30"/>
-      </w:rPr>
-      <w:t>SURFsara</w:t>
-    </w:r>
-    <w:proofErr w:type="spellEnd"/>
-    <w:r>
-      <w:rPr>
-        <w:rFonts w:ascii="Arial" w:hAnsi="Arial"/>
-        <w:b/>
-        <w:bCs/>
-        <w:sz w:val="30"/>
-        <w:szCs w:val="30"/>
-      </w:rPr>
-      <w:t xml:space="preserve"> in project Delivered.</w:t>
+      <w:t>Windows setup for batch jobs on SURFsara in project Delivered.</w:t>
     </w:r>
   </w:p>
 </w:hdr>
@@ -2140,19 +1861,19 @@
     <w:lsdException w:name="Smart Hyperlink" w:semiHidden="1" w:unhideWhenUsed="1"/>
     <w:lsdException w:name="Hashtag" w:semiHidden="1" w:unhideWhenUsed="1"/>
   </w:latentStyles>
-  <w:style w:type="paragraph" w:default="1" w:styleId="Standaard">
+  <w:style w:type="paragraph" w:default="1" w:styleId="Normal">
     <w:name w:val="Normal"/>
     <w:pPr>
       <w:suppressAutoHyphens/>
     </w:pPr>
   </w:style>
-  <w:style w:type="character" w:default="1" w:styleId="Standaardalinea-lettertype">
+  <w:style w:type="character" w:default="1" w:styleId="DefaultParagraphFont">
     <w:name w:val="Default Paragraph Font"/>
     <w:uiPriority w:val="1"/>
     <w:semiHidden/>
     <w:unhideWhenUsed/>
   </w:style>
-  <w:style w:type="table" w:default="1" w:styleId="Standaardtabel">
+  <w:style w:type="table" w:default="1" w:styleId="TableNormal">
     <w:name w:val="Normal Table"/>
     <w:uiPriority w:val="99"/>
     <w:semiHidden/>
@@ -2167,7 +1888,7 @@
       </w:tblCellMar>
     </w:tblPr>
   </w:style>
-  <w:style w:type="numbering" w:default="1" w:styleId="Geenlijst">
+  <w:style w:type="numbering" w:default="1" w:styleId="NoList">
     <w:name w:val="No List"/>
     <w:uiPriority w:val="99"/>
     <w:semiHidden/>
@@ -2200,11 +1921,11 @@
       <w:spacing w:after="120"/>
     </w:pPr>
   </w:style>
-  <w:style w:type="paragraph" w:styleId="Lijst">
+  <w:style w:type="paragraph" w:styleId="List">
     <w:name w:val="List"/>
     <w:basedOn w:val="Textbody"/>
   </w:style>
-  <w:style w:type="paragraph" w:styleId="Bijschrift">
+  <w:style w:type="paragraph" w:styleId="Caption">
     <w:name w:val="caption"/>
     <w:basedOn w:val="Standard"/>
     <w:pPr>
@@ -2223,7 +1944,7 @@
       <w:suppressLineNumbers/>
     </w:pPr>
   </w:style>
-  <w:style w:type="paragraph" w:styleId="Koptekst">
+  <w:style w:type="paragraph" w:styleId="Header">
     <w:name w:val="header"/>
     <w:basedOn w:val="Standard"/>
     <w:pPr>

</xml_diff>